<commit_message>
Menu 1.1 done & Improved basics
</commit_message>
<xml_diff>
--- a/Menu构架.docx
+++ b/Menu构架.docx
@@ -3,11 +3,6 @@
 <w:document xmlns:wpc="http://schemas.microsoft.com/office/word/2010/wordprocessingCanvas" xmlns:mc="http://schemas.openxmlformats.org/markup-compatibility/2006" xmlns:o="urn:schemas-microsoft-com:office:office" xmlns:r="http://schemas.openxmlformats.org/officeDocument/2006/relationships" xmlns:m="http://schemas.openxmlformats.org/officeDocument/2006/math" xmlns:v="urn:schemas-microsoft-com:vml" xmlns:wp14="http://schemas.microsoft.com/office/word/2010/wordprocessingDrawing" xmlns:wp="http://schemas.openxmlformats.org/drawingml/2006/wordprocessingDrawing" xmlns:w10="urn:schemas-microsoft-com:office:word" xmlns:w="http://schemas.openxmlformats.org/wordprocessingml/2006/main" xmlns:w14="http://schemas.microsoft.com/office/word/2010/wordml" xmlns:w15="http://schemas.microsoft.com/office/word/2012/wordml" xmlns:wpg="http://schemas.microsoft.com/office/word/2010/wordprocessingGroup" xmlns:wpi="http://schemas.microsoft.com/office/word/2010/wordprocessingInk" xmlns:wne="http://schemas.microsoft.com/office/word/2006/wordml" xmlns:wps="http://schemas.microsoft.com/office/word/2010/wordprocessingShape" mc:Ignorable="w14 w15 wp14">
   <w:body>
     <w:p>
-      <w:pPr>
-        <w:rPr>
-          <w:rFonts w:hint="eastAsia"/>
-        </w:rPr>
-      </w:pPr>
       <w:r>
         <w:rPr>
           <w:rFonts w:hint="eastAsia"/>
@@ -32,29 +27,12 @@
         <w:rPr>
           <w:rFonts w:hint="eastAsia"/>
         </w:rPr>
-        <w:t>输入要操作的学期</w:t>
-      </w:r>
-      <w:r>
-        <w:rPr>
-          <w:rFonts w:hint="eastAsia"/>
-        </w:rPr>
-        <w:t>，根据文件是否存在自动转入：</w:t>
+        <w:t>输入要操作的学期，根据文件是否存在自动转入：</w:t>
       </w:r>
     </w:p>
     <w:p/>
-    <w:p>
-      <w:pPr>
-        <w:rPr>
-          <w:rFonts w:hint="eastAsia"/>
-        </w:rPr>
-      </w:pPr>
-    </w:p>
-    <w:p>
-      <w:pPr>
-        <w:rPr>
-          <w:rFonts w:hint="eastAsia"/>
-        </w:rPr>
-      </w:pPr>
+    <w:p/>
+    <w:p>
       <w:r>
         <w:rPr>
           <w:rFonts w:hint="eastAsia"/>
@@ -103,11 +81,6 @@
       </w:r>
     </w:p>
     <w:p>
-      <w:pPr>
-        <w:rPr>
-          <w:rFonts w:hint="eastAsia"/>
-        </w:rPr>
-      </w:pPr>
       <w:r>
         <w:tab/>
       </w:r>
@@ -314,8 +287,6 @@
       <w:r>
         <w:t>保存到文件</w:t>
       </w:r>
-      <w:bookmarkStart w:id="0" w:name="_GoBack"/>
-      <w:bookmarkEnd w:id="0"/>
     </w:p>
     <w:p>
       <w:pPr>
@@ -338,7 +309,6 @@
         <w:pStyle w:val="a3"/>
         <w:ind w:left="1560" w:firstLineChars="0" w:firstLine="0"/>
         <w:rPr>
-          <w:rFonts w:hint="eastAsia"/>
           <w:i/>
         </w:rPr>
       </w:pPr>
@@ -372,11 +342,6 @@
       </w:r>
     </w:p>
     <w:p>
-      <w:pPr>
-        <w:rPr>
-          <w:rFonts w:hint="eastAsia"/>
-        </w:rPr>
-      </w:pPr>
       <w:r>
         <w:tab/>
       </w:r>
@@ -563,7 +528,6 @@
     <w:p>
       <w:pPr>
         <w:rPr>
-          <w:rFonts w:hint="eastAsia"/>
           <w:i/>
         </w:rPr>
       </w:pPr>
@@ -712,9 +676,6 @@
           <w:numId w:val="4"/>
         </w:numPr>
         <w:ind w:firstLineChars="0"/>
-        <w:rPr>
-          <w:rFonts w:hint="eastAsia"/>
-        </w:rPr>
       </w:pPr>
       <w:r>
         <w:t>计算所有学生</w:t>
@@ -729,18 +690,147 @@
     <w:p/>
     <w:p/>
     <w:p>
-      <w:pPr>
-        <w:rPr>
-          <w:rFonts w:hint="eastAsia"/>
-        </w:rPr>
-      </w:pPr>
-    </w:p>
-    <w:p>
-      <w:pPr>
-        <w:rPr>
-          <w:rFonts w:hint="eastAsia"/>
-        </w:rPr>
-      </w:pPr>
+      <w:r>
+        <w:t>文件存储格式：</w:t>
+      </w:r>
+    </w:p>
+    <w:p>
+      <w:proofErr w:type="spellStart"/>
+      <w:r>
+        <w:rPr>
+          <w:rFonts w:hint="eastAsia"/>
+        </w:rPr>
+        <w:t>StuCount</w:t>
+      </w:r>
+      <w:proofErr w:type="spellEnd"/>
+    </w:p>
+    <w:p>
+      <w:pPr>
+        <w:rPr>
+          <w:rFonts w:hint="eastAsia"/>
+        </w:rPr>
+      </w:pPr>
+      <w:proofErr w:type="spellStart"/>
+      <w:r>
+        <w:t>StuCapacity</w:t>
+      </w:r>
+      <w:proofErr w:type="spellEnd"/>
+    </w:p>
+    <w:p>
+      <w:pPr>
+        <w:rPr>
+          <w:rFonts w:hint="eastAsia"/>
+        </w:rPr>
+      </w:pPr>
+      <w:proofErr w:type="spellStart"/>
+      <w:r>
+        <w:t>SubjCount</w:t>
+      </w:r>
+      <w:proofErr w:type="spellEnd"/>
+    </w:p>
+    <w:p>
+      <w:pPr>
+        <w:rPr>
+          <w:rFonts w:hint="eastAsia"/>
+        </w:rPr>
+      </w:pPr>
+      <w:proofErr w:type="spellStart"/>
+      <w:r>
+        <w:rPr>
+          <w:rFonts w:hint="eastAsia"/>
+        </w:rPr>
+        <w:t>SubjCapacity</w:t>
+      </w:r>
+      <w:proofErr w:type="spellEnd"/>
+    </w:p>
+    <w:p>
+      <w:proofErr w:type="spellStart"/>
+      <w:r>
+        <w:rPr>
+          <w:rFonts w:hint="eastAsia"/>
+        </w:rPr>
+        <w:t>Stus</w:t>
+      </w:r>
+      <w:proofErr w:type="spellEnd"/>
+      <w:r>
+        <w:t xml:space="preserve"> </w:t>
+      </w:r>
+      <w:r>
+        <w:rPr>
+          <w:rFonts w:hint="eastAsia"/>
+        </w:rPr>
+        <w:t>[</w:t>
+      </w:r>
+      <w:proofErr w:type="spellStart"/>
+      <w:r>
+        <w:t>StuCapacity</w:t>
+      </w:r>
+      <w:proofErr w:type="spellEnd"/>
+      <w:r>
+        <w:rPr>
+          <w:rFonts w:hint="eastAsia"/>
+        </w:rPr>
+        <w:t>]</w:t>
+      </w:r>
+    </w:p>
+    <w:p>
+      <w:r>
+        <w:t>Subjs [</w:t>
+      </w:r>
+      <w:proofErr w:type="spellStart"/>
+      <w:r>
+        <w:t>SubjCapacity</w:t>
+      </w:r>
+      <w:proofErr w:type="spellEnd"/>
+      <w:r>
+        <w:t>]</w:t>
+      </w:r>
+    </w:p>
+    <w:p>
+      <w:r>
+        <w:t>Data</w:t>
+      </w:r>
+      <w:r>
+        <w:t xml:space="preserve"> </w:t>
+      </w:r>
+      <w:r>
+        <w:rPr>
+          <w:rFonts w:hint="eastAsia"/>
+        </w:rPr>
+        <w:t>[</w:t>
+      </w:r>
+      <w:proofErr w:type="spellStart"/>
+      <w:r>
+        <w:t>StuCapacity</w:t>
+      </w:r>
+      <w:proofErr w:type="spellEnd"/>
+      <w:r>
+        <w:rPr>
+          <w:rFonts w:hint="eastAsia"/>
+        </w:rPr>
+        <w:t>]</w:t>
+      </w:r>
+      <w:r>
+        <w:t xml:space="preserve"> [</w:t>
+      </w:r>
+      <w:proofErr w:type="spellStart"/>
+      <w:r>
+        <w:t>SubjCapacity</w:t>
+      </w:r>
+      <w:proofErr w:type="spellEnd"/>
+      <w:r>
+        <w:t>]</w:t>
+      </w:r>
+    </w:p>
+    <w:p>
+      <w:pPr>
+        <w:rPr>
+          <w:rFonts w:hint="eastAsia"/>
+        </w:rPr>
+      </w:pPr>
+    </w:p>
+    <w:p/>
+    <w:p>
       <w:r>
         <w:rPr>
           <w:rFonts w:hint="eastAsia"/>
@@ -761,6 +851,7 @@
           <w:szCs w:val="24"/>
         </w:rPr>
       </w:pPr>
+      <w:bookmarkStart w:id="0" w:name="_GoBack"/>
       <w:proofErr w:type="gramStart"/>
       <w:r>
         <w:rPr>
@@ -1027,11 +1118,6 @@
       </w:r>
     </w:p>
     <w:p>
-      <w:pPr>
-        <w:rPr>
-          <w:rFonts w:hint="eastAsia"/>
-        </w:rPr>
-      </w:pPr>
       <w:r>
         <w:rPr>
           <w:rFonts w:ascii="新宋体" w:eastAsia="新宋体" w:cs="新宋体"/>
@@ -1083,6 +1169,7 @@
         </w:rPr>
         <w:t>;</w:t>
       </w:r>
+      <w:bookmarkEnd w:id="0"/>
     </w:p>
     <w:sectPr>
       <w:pgSz w:w="11906" w:h="16838"/>

</xml_diff>